<commit_message>
modified:   Code/MergeRSINDFiles.pl - turn off some debugging
	modified:   Code/RSINDUpload.php - turn off debugging, update some comments; change name to PMSUpload, remove some special chars from file names, make sure uploaded RSIND files are stored in the /points web directory, and jqUpload is fetched from the same directory holding RSINDUpload.php, modify exec of TestInstallRSIND.bash.

	modified:   Code/ValidateNewRSINDFile.pl - slight mod of a logging message.

	modified:   Code/scripts/TestInstallRSIND.bash - added bunch of comments, change the concept of "year" to "season".  Add code to clean up old log/RSIND files.

	modified:   doc/Upload.docx - updated documentation

	modified:   doc/UploadCodeLayout.pxm - updated documentation

	modified:   doc/UploadFilesDoc.txt - updated documentation

	Code/scripts/install.bash - this script will tell you whether or not the "installed" files are up to date with the files in Automation/PMSUpdate.
</commit_message>
<xml_diff>
--- a/doc/Upload.docx
+++ b/doc/Upload.docx
@@ -33,8 +33,6 @@
       <w:r>
         <w:t>Dec 2</w:t>
       </w:r>
-      <w:bookmarkStart w:id="1" w:name="_GoBack"/>
-      <w:bookmarkEnd w:id="1"/>
       <w:r>
         <w:t>, 2019</w:t>
       </w:r>
@@ -51,8 +49,8 @@
         <w:pStyle w:val="Heading1"/>
         <w:spacing w:line="240" w:lineRule="auto"/>
       </w:pPr>
-      <w:bookmarkStart w:id="2" w:name="_4t67ghe03pk1" w:colFirst="0" w:colLast="0"/>
-      <w:bookmarkEnd w:id="2"/>
+      <w:bookmarkStart w:id="1" w:name="_4t67ghe03pk1" w:colFirst="0" w:colLast="0"/>
+      <w:bookmarkEnd w:id="1"/>
       <w:r>
         <w:t>Overview</w:t>
       </w:r>
@@ -153,8 +151,8 @@
         <w:pStyle w:val="Heading1"/>
         <w:spacing w:after="200" w:line="240" w:lineRule="auto"/>
       </w:pPr>
-      <w:bookmarkStart w:id="3" w:name="_46vlb0notkx3" w:colFirst="0" w:colLast="0"/>
-      <w:bookmarkEnd w:id="3"/>
+      <w:bookmarkStart w:id="2" w:name="_46vlb0notkx3" w:colFirst="0" w:colLast="0"/>
+      <w:bookmarkEnd w:id="2"/>
       <w:r>
         <w:t>Invoking an Upload Application</w:t>
       </w:r>
@@ -249,8 +247,8 @@
       <w:pPr>
         <w:pStyle w:val="Heading1"/>
       </w:pPr>
-      <w:bookmarkStart w:id="4" w:name="_sprbrwtnbvy" w:colFirst="0" w:colLast="0"/>
-      <w:bookmarkEnd w:id="4"/>
+      <w:bookmarkStart w:id="3" w:name="_sprbrwtnbvy" w:colFirst="0" w:colLast="0"/>
+      <w:bookmarkEnd w:id="3"/>
       <w:r>
         <w:lastRenderedPageBreak/>
         <w:t>RSIND Upload</w:t>
@@ -535,18 +533,18 @@
       <w:pPr>
         <w:pStyle w:val="Heading1"/>
       </w:pPr>
-      <w:bookmarkStart w:id="5" w:name="_4xzidfdfccmw" w:colFirst="0" w:colLast="0"/>
+      <w:bookmarkStart w:id="4" w:name="_4xzidfdfccmw" w:colFirst="0" w:colLast="0"/>
+      <w:bookmarkEnd w:id="4"/>
+      <w:r>
+        <w:br w:type="page"/>
+      </w:r>
+    </w:p>
+    <w:p>
+      <w:pPr>
+        <w:pStyle w:val="Heading1"/>
+      </w:pPr>
+      <w:bookmarkStart w:id="5" w:name="_3ajhkuwcf0vi" w:colFirst="0" w:colLast="0"/>
       <w:bookmarkEnd w:id="5"/>
-      <w:r>
-        <w:br w:type="page"/>
-      </w:r>
-    </w:p>
-    <w:p>
-      <w:pPr>
-        <w:pStyle w:val="Heading1"/>
-      </w:pPr>
-      <w:bookmarkStart w:id="6" w:name="_3ajhkuwcf0vi" w:colFirst="0" w:colLast="0"/>
-      <w:bookmarkEnd w:id="6"/>
       <w:r>
         <w:lastRenderedPageBreak/>
         <w:t>OW Upload</w:t>
@@ -565,8 +563,8 @@
         <w:pStyle w:val="Heading1"/>
         <w:spacing w:after="200"/>
       </w:pPr>
-      <w:bookmarkStart w:id="7" w:name="_k33gvbt42awk" w:colFirst="0" w:colLast="0"/>
-      <w:bookmarkEnd w:id="7"/>
+      <w:bookmarkStart w:id="6" w:name="_k33gvbt42awk" w:colFirst="0" w:colLast="0"/>
+      <w:bookmarkEnd w:id="6"/>
       <w:r>
         <w:br w:type="page"/>
       </w:r>
@@ -692,19 +690,7 @@
           <w:rPr>
             <w:rStyle w:val="Hyperlink"/>
           </w:rPr>
-          <w:t>Appen</w:t>
-        </w:r>
-        <w:r>
-          <w:rPr>
-            <w:rStyle w:val="Hyperlink"/>
-          </w:rPr>
-          <w:t>d</w:t>
-        </w:r>
-        <w:r>
-          <w:rPr>
-            <w:rStyle w:val="Hyperlink"/>
-          </w:rPr>
-          <w:t>ix 3</w:t>
+          <w:t>Appendix 3</w:t>
         </w:r>
       </w:hyperlink>
       <w:r>
@@ -766,10 +752,62 @@
           <w:ilvl w:val="0"/>
           <w:numId w:val="5"/>
         </w:numPr>
+      </w:pPr>
+      <w:proofErr w:type="spellStart"/>
+      <w:r>
+        <w:t>UploadedFiles</w:t>
+      </w:r>
+      <w:proofErr w:type="spellEnd"/>
+      <w:r>
+        <w:t>: a folder containing:</w:t>
+      </w:r>
+    </w:p>
+    <w:p>
+      <w:pPr>
+        <w:pStyle w:val="Normal1"/>
+        <w:numPr>
+          <w:ilvl w:val="1"/>
+          <w:numId w:val="5"/>
+        </w:numPr>
+      </w:pPr>
+      <w:r>
+        <w:t xml:space="preserve">RSIND: a folder holding the RSIND files uploaded by </w:t>
+      </w:r>
+      <w:proofErr w:type="spellStart"/>
+      <w:r>
+        <w:t>RSINDUpload.php</w:t>
+      </w:r>
+      <w:proofErr w:type="spellEnd"/>
+      <w:r>
+        <w:t xml:space="preserve">.  It’s held there until validated and (possibly) copied by </w:t>
+      </w:r>
+      <w:proofErr w:type="spellStart"/>
+      <w:r>
+        <w:t>TestInstallRSIND.bash</w:t>
+      </w:r>
+      <w:proofErr w:type="spellEnd"/>
+      <w:r>
+        <w:t>.  Files stored in this directory remain until they are “old”, thus preventing the accidental upload of the same file twice.</w:t>
+      </w:r>
+    </w:p>
+    <w:p>
+      <w:pPr>
+        <w:pStyle w:val="Normal1"/>
+        <w:numPr>
+          <w:ilvl w:val="0"/>
+          <w:numId w:val="5"/>
+        </w:numPr>
         <w:spacing w:after="200"/>
       </w:pPr>
-      <w:r>
-        <w:t>jqUpload: a directory containing an open source .css and javascript library used to support drag and drop web page functionality.</w:t>
+      <w:bookmarkStart w:id="7" w:name="_GoBack"/>
+      <w:bookmarkEnd w:id="7"/>
+      <w:proofErr w:type="spellStart"/>
+      <w:r>
+        <w:t>jqUpload</w:t>
+      </w:r>
+      <w:proofErr w:type="spellEnd"/>
+      <w:r>
+        <w:t>: a directory containing an open source .css and javascript library used to support drag and drop web page functionality.</w:t>
       </w:r>
     </w:p>
     <w:p>
@@ -838,19 +876,7 @@
         </w:numPr>
       </w:pPr>
       <w:r>
-        <w:t>UploadedFiles: a folder containing:</w:t>
-      </w:r>
-    </w:p>
-    <w:p>
-      <w:pPr>
-        <w:pStyle w:val="Normal1"/>
-        <w:numPr>
-          <w:ilvl w:val="1"/>
-          <w:numId w:val="4"/>
-        </w:numPr>
-      </w:pPr>
-      <w:r>
-        <w:t>RSIND: a folder holding the RSIND file uploaded by RSINDUpload.php.  It’s held there until validated and (possibly) copied by TestInstallRSIND.bash.  Files stored in this directory remain until they are “old”, thus preventing the accidental upload of the same file twice.</w:t>
+        <w:t>ValidateNewRSINDFile.pl: a PERL program executed by TestInstallRSIND.bash to validate the newly uploaded RSIND file.  It uses library code also used by AGSOTY and Accumulated Points (not shown).</w:t>
       </w:r>
     </w:p>
     <w:p>
@@ -862,7 +888,7 @@
         </w:numPr>
       </w:pPr>
       <w:r>
-        <w:t>ValidateNewRSINDFile.pl: a PERL program executed by TestInstallRSIND.bash to validate the newly uploaded RSIND file.  It uses library code also used by AGSOTY and Accumulated Points (not shown).</w:t>
+        <w:t>GetMostRecentVersion.pl: a PERL program executed by TestInstallRSIND.bash in order to find the last version of an RSIND file uploaded.  This is the RSIND file being replaced by the newly uploaded RSIND file.</w:t>
       </w:r>
     </w:p>
     <w:p>
@@ -872,18 +898,6 @@
           <w:ilvl w:val="0"/>
           <w:numId w:val="4"/>
         </w:numPr>
-      </w:pPr>
-      <w:r>
-        <w:t>GetMostRecentVersion.pl: a PERL program executed by TestInstallRSIND.bash in order to find the last version of an RSIND file uploaded.  This is the RSIND file being replaced by the newly uploaded RSIND file.</w:t>
-      </w:r>
-    </w:p>
-    <w:p>
-      <w:pPr>
-        <w:pStyle w:val="Normal1"/>
-        <w:numPr>
-          <w:ilvl w:val="0"/>
-          <w:numId w:val="4"/>
-        </w:numPr>
         <w:spacing w:after="200"/>
       </w:pPr>
       <w:r>
@@ -1070,16 +1084,7 @@
       <w:bookmarkStart w:id="10" w:name="_Appendix_3:_Set"/>
       <w:bookmarkEnd w:id="10"/>
       <w:r>
-        <w:t xml:space="preserve">Appendix </w:t>
-      </w:r>
-      <w:r>
-        <w:t>3</w:t>
-      </w:r>
-      <w:r>
-        <w:t xml:space="preserve">: </w:t>
-      </w:r>
-      <w:r>
-        <w:t>Set Up the Drupal Side</w:t>
+        <w:t>Appendix 3: Set Up the Drupal Side</w:t>
       </w:r>
     </w:p>
     <w:p>
@@ -1227,13 +1232,7 @@
         <w:rPr>
           <w:lang w:val="en-US"/>
         </w:rPr>
-        <w:t>Go to the People Drupal menu</w:t>
-      </w:r>
-      <w:r>
-        <w:rPr>
-          <w:lang w:val="en-US"/>
-        </w:rPr>
-        <w:t xml:space="preserve"> and click on the Permissions tab, then on that page click on the Roles button (far upper </w:t>
+        <w:t xml:space="preserve">Go to the People Drupal menu and click on the Permissions tab, then on that page click on the Roles button (far upper </w:t>
       </w:r>
       <w:proofErr w:type="gramStart"/>
       <w:r>
@@ -1281,6 +1280,74 @@
         </w:rPr>
         <w:t xml:space="preserve"> create the two roles “RSIND Manager” and “OW Results Manager”.</w:t>
       </w:r>
+    </w:p>
+    <w:p>
+      <w:pPr>
+        <w:pStyle w:val="Normal1"/>
+        <w:rPr>
+          <w:lang w:val="en-US"/>
+        </w:rPr>
+      </w:pPr>
+    </w:p>
+    <w:p>
+      <w:pPr>
+        <w:pStyle w:val="Normal1"/>
+        <w:rPr>
+          <w:lang w:val="en-US"/>
+        </w:rPr>
+      </w:pPr>
+      <w:r>
+        <w:rPr>
+          <w:lang w:val="en-US"/>
+        </w:rPr>
+        <w:t>This needs to be fixed….</w:t>
+      </w:r>
+    </w:p>
+    <w:p>
+      <w:pPr>
+        <w:pStyle w:val="Normal1"/>
+        <w:numPr>
+          <w:ilvl w:val="0"/>
+          <w:numId w:val="8"/>
+        </w:numPr>
+        <w:rPr>
+          <w:lang w:val="en-US"/>
+        </w:rPr>
+      </w:pPr>
+      <w:r>
+        <w:rPr>
+          <w:lang w:val="en-US"/>
+        </w:rPr>
+        <w:t>Click on the Content menu, then scroll down until you find “Data Upload”.  Click on the ‘edit’ link under the Operations for this row.</w:t>
+      </w:r>
+    </w:p>
+    <w:p>
+      <w:pPr>
+        <w:pStyle w:val="Normal1"/>
+        <w:numPr>
+          <w:ilvl w:val="1"/>
+          <w:numId w:val="8"/>
+        </w:numPr>
+        <w:rPr>
+          <w:lang w:val="en-US"/>
+        </w:rPr>
+      </w:pPr>
+    </w:p>
+    <w:p>
+      <w:pPr>
+        <w:pStyle w:val="Normal1"/>
+        <w:rPr>
+          <w:lang w:val="en-US"/>
+        </w:rPr>
+      </w:pPr>
+    </w:p>
+    <w:p>
+      <w:pPr>
+        <w:pStyle w:val="Normal1"/>
+        <w:rPr>
+          <w:lang w:val="en-US"/>
+        </w:rPr>
+      </w:pPr>
     </w:p>
     <w:p>
       <w:pPr>
@@ -3478,7 +3545,7 @@
 </file>
 
 <file path=customXml/itemProps1.xml><?xml version="1.0" encoding="utf-8"?>
-<ds:datastoreItem xmlns:ds="http://schemas.openxmlformats.org/officeDocument/2006/customXml" ds:itemID="{1E448511-08F5-9D43-80A6-78082A0F2209}">
+<ds:datastoreItem xmlns:ds="http://schemas.openxmlformats.org/officeDocument/2006/customXml" ds:itemID="{F4790FB2-BA82-5E49-857C-D51255100817}">
   <ds:schemaRefs>
     <ds:schemaRef ds:uri="http://schemas.openxmlformats.org/officeDocument/2006/bibliography"/>
   </ds:schemaRefs>

</xml_diff>